<commit_message>
Modified the video script to make the long talk a qs-answer session.
</commit_message>
<xml_diff>
--- a/HydrobotAdventureTrailerScript.docx
+++ b/HydrobotAdventureTrailerScript.docx
@@ -10,12 +10,21 @@
           <w:sz w:val="28"/>
         </w:rPr>
       </w:pPr>
+      <w:proofErr w:type="spellStart"/>
       <w:r>
         <w:rPr>
           <w:b/>
           <w:sz w:val="28"/>
         </w:rPr>
-        <w:t>Hydrobot Adventure’s trailer script</w:t>
+        <w:t>Hydrobot</w:t>
+      </w:r>
+      <w:proofErr w:type="spellEnd"/>
+      <w:r>
+        <w:rPr>
+          <w:b/>
+          <w:sz w:val="28"/>
+        </w:rPr>
+        <w:t xml:space="preserve"> Adventure’s trailer script</w:t>
       </w:r>
     </w:p>
     <w:p>
@@ -108,8 +117,13 @@
         <w:t>Duration</w:t>
       </w:r>
       <w:r>
-        <w:t>: 1-2 secs</w:t>
-      </w:r>
+        <w:t xml:space="preserve">: 1-2 </w:t>
+      </w:r>
+      <w:proofErr w:type="spellStart"/>
+      <w:r>
+        <w:t>secs</w:t>
+      </w:r>
+      <w:proofErr w:type="spellEnd"/>
     </w:p>
     <w:p>
       <w:pPr>
@@ -189,10 +203,71 @@
         <w:t>Speech</w:t>
       </w:r>
       <w:r>
-        <w:t>: Year 2100… (on dark background), the ocean has been greatly damaged by (3-4 reasons, show pictures accordingly) …. Companies and organizations even illegally drop</w:t>
-      </w:r>
-      <w:r>
-        <w:t xml:space="preserve"> trashes and hunt sea animals for profit (show some footages of our game with sea bed full of trashes and hunters going after the fishes, we just need to make our bot not appear in the scene).</w:t>
+        <w:t>: Year 2100… (</w:t>
+      </w:r>
+      <w:proofErr w:type="gramStart"/>
+      <w:r>
+        <w:t>on</w:t>
+      </w:r>
+      <w:proofErr w:type="gramEnd"/>
+      <w:r>
+        <w:t xml:space="preserve"> dark background), </w:t>
+      </w:r>
+      <w:r>
+        <w:t xml:space="preserve">sea life is in grave danger. </w:t>
+      </w:r>
+      <w:r>
+        <w:t>(3-4 reaso</w:t>
+      </w:r>
+      <w:r>
+        <w:t>ns, show pictures accordingly)</w:t>
+      </w:r>
+      <w:r>
+        <w:t>.</w:t>
+      </w:r>
+      <w:r>
+        <w:t xml:space="preserve"> </w:t>
+      </w:r>
+      <w:r>
+        <w:t>Garbage overload is making</w:t>
+      </w:r>
+      <w:r>
+        <w:t xml:space="preserve"> </w:t>
+      </w:r>
+      <w:r>
+        <w:t xml:space="preserve">people </w:t>
+      </w:r>
+      <w:r>
+        <w:t>dump trash</w:t>
+      </w:r>
+      <w:r>
+        <w:t xml:space="preserve"> in the sea.</w:t>
+      </w:r>
+      <w:r>
+        <w:t xml:space="preserve"> Most sea creatures are on the verge of extinction. But they are also in high demand in the black market.</w:t>
+      </w:r>
+      <w:r>
+        <w:t xml:space="preserve"> </w:t>
+      </w:r>
+      <w:r>
+        <w:t xml:space="preserve">Smugglers </w:t>
+      </w:r>
+      <w:r>
+        <w:t>hunt sea animals for profit</w:t>
+      </w:r>
+      <w:r>
+        <w:t>.</w:t>
+      </w:r>
+      <w:r>
+        <w:t xml:space="preserve"> (show some footages of our game with sea bed full of trashes and hunters going after the fishes, we just need to make our </w:t>
+      </w:r>
+      <w:proofErr w:type="spellStart"/>
+      <w:r>
+        <w:t>bot</w:t>
+      </w:r>
+      <w:proofErr w:type="spellEnd"/>
+      <w:r>
+        <w:t xml:space="preserve"> not appear in the scene).</w:t>
       </w:r>
     </w:p>
     <w:p>
@@ -206,8 +281,13 @@
         <w:t>Duration</w:t>
       </w:r>
       <w:r>
-        <w:t>: 10-15 secs</w:t>
-      </w:r>
+        <w:t xml:space="preserve">: 10-15 </w:t>
+      </w:r>
+      <w:proofErr w:type="spellStart"/>
+      <w:r>
+        <w:t>secs</w:t>
+      </w:r>
+      <w:proofErr w:type="spellEnd"/>
     </w:p>
     <w:p>
       <w:pPr>
@@ -239,7 +319,21 @@
         <w:rPr>
           <w:b/>
         </w:rPr>
-        <w:t>Part 3: Hope are not lost</w:t>
+        <w:t xml:space="preserve">Part 3: Hope </w:t>
+      </w:r>
+      <w:proofErr w:type="gramStart"/>
+      <w:r>
+        <w:rPr>
+          <w:b/>
+        </w:rPr>
+        <w:t>are</w:t>
+      </w:r>
+      <w:proofErr w:type="gramEnd"/>
+      <w:r>
+        <w:rPr>
+          <w:b/>
+        </w:rPr>
+        <w:t xml:space="preserve"> not lost</w:t>
       </w:r>
     </w:p>
     <w:p>
@@ -253,7 +347,15 @@
         <w:t>Video</w:t>
       </w:r>
       <w:r>
-        <w:t>: 2D drawing of our bot created by UH scientists, video of it cleaning trash, planting trees, healing sea animals, 2D drawing of it getting shot by hunter, 2D drawing of it getting helped by Poseidon</w:t>
+        <w:t xml:space="preserve">: 2D drawing of our </w:t>
+      </w:r>
+      <w:proofErr w:type="spellStart"/>
+      <w:r>
+        <w:t>bot</w:t>
+      </w:r>
+      <w:proofErr w:type="spellEnd"/>
+      <w:r>
+        <w:t xml:space="preserve"> created by UH scientists, video of it cleaning trash, planting trees, healing sea animals, 2D drawing of it getting shot by hunter, 2D drawing of it getting helped by Poseidon</w:t>
       </w:r>
     </w:p>
     <w:p>
@@ -290,10 +392,66 @@
         <w:t>Speech</w:t>
       </w:r>
       <w:r>
-        <w:t>: However, hope are not lost … (one dark background), scientists from UH successfully creates a highly intelligent robot (2D drawing of bot created) that is able to do the task of cleaning sea, healing sea animals (footages of our game)</w:t>
-      </w:r>
-      <w:r>
-        <w:t xml:space="preserve"> and operate infinitely underwater with the help of the fruit from the special plant that the bot is able to grow on the sea bed (footage of bot collecting fruits from 4,5 trees). Our main hero is the 1</w:t>
+        <w:t xml:space="preserve">: However, hope </w:t>
+      </w:r>
+      <w:r>
+        <w:t>is</w:t>
+      </w:r>
+      <w:r>
+        <w:t xml:space="preserve"> not lost … (one dark</w:t>
+      </w:r>
+      <w:r>
+        <w:t xml:space="preserve"> background), scientists from University of Houston</w:t>
+      </w:r>
+      <w:r>
+        <w:t xml:space="preserve"> successfully creates a highly intelligent robot (2D drawing of </w:t>
+      </w:r>
+      <w:proofErr w:type="spellStart"/>
+      <w:r>
+        <w:t>bot</w:t>
+      </w:r>
+      <w:proofErr w:type="spellEnd"/>
+      <w:r>
+        <w:t xml:space="preserve"> created) that is able to </w:t>
+      </w:r>
+      <w:r>
+        <w:t>clean the</w:t>
+      </w:r>
+      <w:r>
+        <w:t xml:space="preserve"> sea, </w:t>
+      </w:r>
+      <w:r>
+        <w:t xml:space="preserve">heal </w:t>
+      </w:r>
+      <w:r>
+        <w:t>sea animals (footages of our game)</w:t>
+      </w:r>
+      <w:r>
+        <w:t xml:space="preserve"> and operate infinitely underwater with the help of the fruit from the special plant that the </w:t>
+      </w:r>
+      <w:proofErr w:type="spellStart"/>
+      <w:r>
+        <w:t>bot</w:t>
+      </w:r>
+      <w:proofErr w:type="spellEnd"/>
+      <w:r>
+        <w:t xml:space="preserve"> is able to grow on the sea bed (footage of </w:t>
+      </w:r>
+      <w:proofErr w:type="spellStart"/>
+      <w:r>
+        <w:t>bot</w:t>
+      </w:r>
+      <w:proofErr w:type="spellEnd"/>
+      <w:r>
+        <w:t xml:space="preserve"> collecting fruits from 4</w:t>
+      </w:r>
+      <w:proofErr w:type="gramStart"/>
+      <w:r>
+        <w:t>,5</w:t>
+      </w:r>
+      <w:proofErr w:type="gramEnd"/>
+      <w:r>
+        <w:t xml:space="preserve"> trees). Our main hero is the 1</w:t>
       </w:r>
       <w:r>
         <w:rPr>
@@ -302,7 +460,15 @@
         <w:t>st</w:t>
       </w:r>
       <w:r>
-        <w:t xml:space="preserve"> hydrobot ever created and is sent to a sea area for experiment. However, he accidentally discovers illegal hunting activities of an organization and therefore the hunters try to exterminate him (2D drawing of hunter shooting his shoulder). Death is certain but luckily, he is not alone (2D drawings of him gets dragged away by a whirlpool and Poseidon talks to him).</w:t>
+        <w:t xml:space="preserve"> </w:t>
+      </w:r>
+      <w:proofErr w:type="spellStart"/>
+      <w:r>
+        <w:t>hydrobot</w:t>
+      </w:r>
+      <w:proofErr w:type="spellEnd"/>
+      <w:r>
+        <w:t xml:space="preserve"> ever created and is sent to a sea area for experiment. However, he accidentally discovers illegal hunting activities of an organization and therefore the hunters try to exterminate him (2D drawing of hunter shooting his shoulder). Death is certain but luckily, he is not alone (2D drawings of him gets dragged away by a whirlpool and Poseidon talks to him).</w:t>
       </w:r>
     </w:p>
     <w:p>
@@ -316,8 +482,13 @@
         <w:t>Duration</w:t>
       </w:r>
       <w:r>
-        <w:t>: 30 secs</w:t>
-      </w:r>
+        <w:t xml:space="preserve">: 30 </w:t>
+      </w:r>
+      <w:proofErr w:type="spellStart"/>
+      <w:r>
+        <w:t>secs</w:t>
+      </w:r>
+      <w:proofErr w:type="spellEnd"/>
     </w:p>
     <w:p>
       <w:pPr>
@@ -369,7 +540,52 @@
         <w:t>Video</w:t>
       </w:r>
       <w:r>
-        <w:t>: Footages of our game with our bot shooting at enemies, surrounded by a lot of enemies, casting various skills, some beautiful action schemes like stunning and shooting enemies. Bot being chased by Mutant shark. Some footage of fighting with Terminator if he is available. Ends with the screen shaking by the roar of mutant shark (not shown so the player  just know that it is a big monster).</w:t>
+        <w:t xml:space="preserve">: Footages of our game with our </w:t>
+      </w:r>
+      <w:proofErr w:type="spellStart"/>
+      <w:r>
+        <w:t>bot</w:t>
+      </w:r>
+      <w:proofErr w:type="spellEnd"/>
+      <w:r>
+        <w:t xml:space="preserve"> shooting at </w:t>
+      </w:r>
+      <w:proofErr w:type="gramStart"/>
+      <w:r>
+        <w:t>enemies,</w:t>
+      </w:r>
+      <w:proofErr w:type="gramEnd"/>
+      <w:r>
+        <w:t xml:space="preserve"> surrounded by a lot of enemies, casting various skills, some beautiful action schemes like stunning and shooting enemies. </w:t>
+      </w:r>
+      <w:proofErr w:type="spellStart"/>
+      <w:proofErr w:type="gramStart"/>
+      <w:r>
+        <w:t>Bot</w:t>
+      </w:r>
+      <w:proofErr w:type="spellEnd"/>
+      <w:r>
+        <w:t xml:space="preserve"> being chased by Mutant shark.</w:t>
+      </w:r>
+      <w:proofErr w:type="gramEnd"/>
+      <w:r>
+        <w:t xml:space="preserve"> </w:t>
+      </w:r>
+      <w:proofErr w:type="gramStart"/>
+      <w:r>
+        <w:t>Some footage of fighting with Terminator if he is available.</w:t>
+      </w:r>
+      <w:proofErr w:type="gramEnd"/>
+      <w:r>
+        <w:t xml:space="preserve"> Ends with the screen shaking by the roar of mutant shark (not shown so the </w:t>
+      </w:r>
+      <w:proofErr w:type="gramStart"/>
+      <w:r>
+        <w:t>player  just</w:t>
+      </w:r>
+      <w:proofErr w:type="gramEnd"/>
+      <w:r>
+        <w:t xml:space="preserve"> know that it is a big monster).</w:t>
       </w:r>
     </w:p>
     <w:p>
@@ -397,7 +613,15 @@
         <w:t>Speech</w:t>
       </w:r>
       <w:r>
-        <w:t>: The battle begins….. (at the beginning)</w:t>
+        <w:t>: The battle begins….. (</w:t>
+      </w:r>
+      <w:proofErr w:type="gramStart"/>
+      <w:r>
+        <w:t>at</w:t>
+      </w:r>
+      <w:proofErr w:type="gramEnd"/>
+      <w:r>
+        <w:t xml:space="preserve"> the beginning)</w:t>
       </w:r>
     </w:p>
     <w:p>
@@ -411,8 +635,13 @@
         <w:t>Duration</w:t>
       </w:r>
       <w:r>
-        <w:t>: 60 secs</w:t>
-      </w:r>
+        <w:t xml:space="preserve">: 60 </w:t>
+      </w:r>
+      <w:proofErr w:type="spellStart"/>
+      <w:r>
+        <w:t>secs</w:t>
+      </w:r>
+      <w:proofErr w:type="spellEnd"/>
     </w:p>
     <w:p>
       <w:pPr>
@@ -486,31 +715,311 @@
         <w:t>Speech</w:t>
       </w:r>
       <w:r>
-        <w:t>: Hydrobot Adventure is a game in which the player has to act as a hydrobot on his quest to save the ocean. He has to clean trash (show footage), heal fish (show) and plant tree (show).</w:t>
-      </w:r>
-      <w:r>
-        <w:t xml:space="preserve"> He even has the ability to understand the language of every fish (focus on the fish talking part)</w:t>
-      </w:r>
-      <w:r>
-        <w:t xml:space="preserve"> In the game, the environment status (zoom into environment bar on the screen) is connected to </w:t>
-      </w:r>
-      <w:r>
-        <w:t xml:space="preserve">how polluted the sea is and how many sea animals have been slaughter. The worse the environment status is, the quicker sea animals’ health reduces over time and the easier they will be hunted (focus on fish health and being hunted by divers). Each level has a different objective, none of which is having the user to clean the sea or heal the fish  but the game play is made so that it is very hard to win a level w/o doing the above good deeds. We want the player to learn to do the good deeds while having fun playing the game. </w:t>
-      </w:r>
-      <w:r>
-        <w:t>Doing good deeds not only helps improving the environment but also supplies the hydrobot with experience which will help him to level up. Everytime leveling up, the hydrobot will gain some attribute points to upgrade his attribute: strength – For increasing his shooting power, speed – For making him move faster, shooting rate – For the bot to shoot faster and finally Health point</w:t>
+        <w:t>:</w:t>
+      </w:r>
+      <w:r>
+        <w:t xml:space="preserve"> (Like a chat between 2 </w:t>
+      </w:r>
+      <w:proofErr w:type="gramStart"/>
+      <w:r>
+        <w:t>person :</w:t>
+      </w:r>
+      <w:proofErr w:type="gramEnd"/>
+      <w:r>
+        <w:t xml:space="preserve"> prefer between </w:t>
+      </w:r>
+      <w:proofErr w:type="spellStart"/>
+      <w:r>
+        <w:t>Thien</w:t>
+      </w:r>
+      <w:proofErr w:type="spellEnd"/>
+      <w:r>
+        <w:t xml:space="preserve"> &amp; some kid asking questions)</w:t>
+      </w:r>
+      <w:r>
+        <w:t xml:space="preserve"> </w:t>
+      </w:r>
+    </w:p>
+    <w:p>
+      <w:pPr>
+        <w:jc w:val="both"/>
+      </w:pPr>
+    </w:p>
+    <w:p>
+      <w:pPr>
+        <w:jc w:val="both"/>
+      </w:pPr>
+      <w:r>
+        <w:t>What is this game?</w:t>
+      </w:r>
+    </w:p>
+    <w:p>
+      <w:pPr>
+        <w:jc w:val="both"/>
+      </w:pPr>
+      <w:proofErr w:type="spellStart"/>
+      <w:r>
+        <w:t>Hydrobot</w:t>
+      </w:r>
+      <w:proofErr w:type="spellEnd"/>
+      <w:r>
+        <w:t xml:space="preserve"> Adventure is a game in which the player </w:t>
+      </w:r>
+      <w:r>
+        <w:t xml:space="preserve">is </w:t>
+      </w:r>
+      <w:r>
+        <w:t xml:space="preserve">a </w:t>
+      </w:r>
+      <w:proofErr w:type="spellStart"/>
+      <w:r>
+        <w:t>hydrobot</w:t>
+      </w:r>
+      <w:proofErr w:type="spellEnd"/>
+      <w:r>
+        <w:t xml:space="preserve"> on his quest to save the ocean. He has to clean trash (show footage), heal fish (show) and </w:t>
+      </w:r>
+      <w:r>
+        <w:t xml:space="preserve">drop seeds on the ocean bed to grow </w:t>
+      </w:r>
+      <w:proofErr w:type="gramStart"/>
+      <w:r>
+        <w:t>plants</w:t>
+      </w:r>
+      <w:r>
+        <w:t>(</w:t>
+      </w:r>
+      <w:proofErr w:type="gramEnd"/>
+      <w:r>
+        <w:t>show).</w:t>
+      </w:r>
+      <w:r>
+        <w:t xml:space="preserve"> </w:t>
+      </w:r>
+      <w:r>
+        <w:t xml:space="preserve"> T</w:t>
+      </w:r>
+      <w:r>
+        <w:t xml:space="preserve">he environment status (zoom into environment bar on the screen) </w:t>
+      </w:r>
+      <w:r>
+        <w:t>shows</w:t>
+      </w:r>
+      <w:r>
+        <w:t xml:space="preserve"> </w:t>
+      </w:r>
+      <w:r>
+        <w:t xml:space="preserve">how polluted the sea is and how many sea animals have been </w:t>
+      </w:r>
+      <w:r>
+        <w:t>killed</w:t>
+      </w:r>
+      <w:r>
+        <w:t>. The</w:t>
+      </w:r>
+      <w:r>
+        <w:t xml:space="preserve"> worse the environment status</w:t>
+      </w:r>
+      <w:r>
+        <w:t>, the quicker</w:t>
+      </w:r>
+      <w:r>
+        <w:t xml:space="preserve"> the</w:t>
+      </w:r>
+      <w:r>
+        <w:t xml:space="preserve"> sea animals’ health reduces over time (focus on fish health and being hunted by divers). </w:t>
+      </w:r>
+    </w:p>
+    <w:p>
+      <w:pPr>
+        <w:jc w:val="both"/>
+      </w:pPr>
+    </w:p>
+    <w:p>
+      <w:pPr>
+        <w:jc w:val="both"/>
+      </w:pPr>
+      <w:r>
+        <w:t>D</w:t>
+      </w:r>
+      <w:r>
+        <w:t>o I just have to clean the ocean</w:t>
+      </w:r>
+      <w:r>
+        <w:t xml:space="preserve"> to win all levels</w:t>
+      </w:r>
+      <w:r>
+        <w:t>?</w:t>
+      </w:r>
+    </w:p>
+    <w:p>
+      <w:pPr>
+        <w:jc w:val="both"/>
+      </w:pPr>
+      <w:r>
+        <w:t>Each level has a different objective, none of which is having the user to</w:t>
+      </w:r>
+      <w:r>
+        <w:t xml:space="preserve"> clean the sea or heal the fish</w:t>
+      </w:r>
+      <w:r>
+        <w:t xml:space="preserve"> but the game play is made so that it</w:t>
+      </w:r>
+      <w:r>
+        <w:t xml:space="preserve"> is very hard to win a level without</w:t>
+      </w:r>
+      <w:r>
+        <w:t xml:space="preserve"> doing those </w:t>
+      </w:r>
+      <w:r>
+        <w:t xml:space="preserve">good deeds. </w:t>
+      </w:r>
+      <w:r>
+        <w:t xml:space="preserve">Doing good deeds also supplies the </w:t>
+      </w:r>
+      <w:proofErr w:type="spellStart"/>
+      <w:r>
+        <w:t>hydrobot</w:t>
+      </w:r>
+      <w:proofErr w:type="spellEnd"/>
+      <w:r>
+        <w:t xml:space="preserve"> with experience which will help him to level up. Every</w:t>
+      </w:r>
+      <w:r>
+        <w:t xml:space="preserve"> </w:t>
+      </w:r>
+      <w:r>
+        <w:t>time</w:t>
+      </w:r>
+      <w:r>
+        <w:t xml:space="preserve"> he levels</w:t>
+      </w:r>
+      <w:r>
+        <w:t xml:space="preserve"> up, the </w:t>
+      </w:r>
+      <w:proofErr w:type="spellStart"/>
+      <w:r>
+        <w:t>hydrobot</w:t>
+      </w:r>
+      <w:proofErr w:type="spellEnd"/>
+      <w:r>
+        <w:t xml:space="preserve"> will gain some points to upgrade his attribute: strength – For increasing his shooting power, speed – For making him move faster, shooting rate – For the </w:t>
+      </w:r>
+      <w:proofErr w:type="spellStart"/>
+      <w:r>
+        <w:t>bot</w:t>
+      </w:r>
+      <w:proofErr w:type="spellEnd"/>
+      <w:r>
+        <w:t xml:space="preserve"> to shoot faster and finally Health point</w:t>
       </w:r>
       <w:r>
         <w:t xml:space="preserve"> (show the Attribute board)</w:t>
       </w:r>
       <w:r>
-        <w:t xml:space="preserve">. </w:t>
-      </w:r>
-      <w:r>
-        <w:t>As mentioned earlier, our cyborg is able to function infinitely underwater with the help of the special fruits from a kind of plant that he can grow on the seabed (show plants with some fruits). Not only the plant improves the environment, their fruits also replenish our hydrobot with health</w:t>
-      </w:r>
-      <w:r>
-        <w:t xml:space="preserve"> and also temporary power-ups like double speed, power, shooting rate which will make his battle against hundred of hunters feasible (show some fightings). However, there are still big bad guys </w:t>
+        <w:t>.</w:t>
+      </w:r>
+    </w:p>
+    <w:p>
+      <w:pPr>
+        <w:jc w:val="both"/>
+      </w:pPr>
+    </w:p>
+    <w:p>
+      <w:pPr>
+        <w:jc w:val="both"/>
+      </w:pPr>
+      <w:r>
+        <w:t xml:space="preserve">Don’t the </w:t>
+      </w:r>
+      <w:proofErr w:type="spellStart"/>
+      <w:r>
+        <w:t>bot</w:t>
+      </w:r>
+      <w:proofErr w:type="spellEnd"/>
+      <w:r>
+        <w:t xml:space="preserve"> have to refuel or something?</w:t>
+      </w:r>
+    </w:p>
+    <w:p>
+      <w:pPr>
+        <w:jc w:val="both"/>
+      </w:pPr>
+      <w:r>
+        <w:t xml:space="preserve"> </w:t>
+      </w:r>
+      <w:r>
+        <w:t>O</w:t>
+      </w:r>
+      <w:r>
+        <w:t xml:space="preserve">ur </w:t>
+      </w:r>
+      <w:proofErr w:type="spellStart"/>
+      <w:r>
+        <w:t>cyborg</w:t>
+      </w:r>
+      <w:proofErr w:type="spellEnd"/>
+      <w:r>
+        <w:t xml:space="preserve"> is able to function infinitely underwater with the help of the special fruits from a kind of plant that he can grow on the seabed (show plants with some fruits). Not only the plant improves the environment, their fruits also replenish our </w:t>
+      </w:r>
+      <w:proofErr w:type="spellStart"/>
+      <w:r>
+        <w:t>hydrobot</w:t>
+      </w:r>
+      <w:proofErr w:type="spellEnd"/>
+      <w:r>
+        <w:t xml:space="preserve"> with health</w:t>
+      </w:r>
+      <w:r>
+        <w:t xml:space="preserve"> and also temporary power-ups like double speed, power, shooting rate which will make his battle against hundred of hunters feasible (show some </w:t>
+      </w:r>
+      <w:proofErr w:type="spellStart"/>
+      <w:r>
+        <w:t>fightings</w:t>
+      </w:r>
+      <w:proofErr w:type="spellEnd"/>
+      <w:r>
+        <w:t>).</w:t>
+      </w:r>
+    </w:p>
+    <w:p>
+      <w:pPr>
+        <w:jc w:val="both"/>
+      </w:pPr>
+    </w:p>
+    <w:p>
+      <w:pPr>
+        <w:jc w:val="both"/>
+      </w:pPr>
+      <w:r>
+        <w:t xml:space="preserve">I got it. </w:t>
+      </w:r>
+      <w:proofErr w:type="gramStart"/>
+      <w:r>
+        <w:t>Can I can</w:t>
+      </w:r>
+      <w:proofErr w:type="gramEnd"/>
+      <w:r>
+        <w:t xml:space="preserve"> start playing now?</w:t>
+      </w:r>
+    </w:p>
+    <w:p>
+      <w:pPr>
+        <w:jc w:val="both"/>
+      </w:pPr>
+      <w:r>
+        <w:t xml:space="preserve"> </w:t>
+      </w:r>
+      <w:proofErr w:type="gramStart"/>
+      <w:r>
+        <w:t>Wait,</w:t>
+      </w:r>
+      <w:proofErr w:type="gramEnd"/>
+      <w:r>
+        <w:t xml:space="preserve"> </w:t>
+      </w:r>
+      <w:r>
+        <w:t xml:space="preserve">there are still big bad guys </w:t>
       </w:r>
       <w:r>
         <w:t>with whom</w:t>
@@ -519,52 +1028,333 @@
         <w:t xml:space="preserve"> </w:t>
       </w:r>
       <w:r>
-        <w:t>mere power can not match (show scene fighting with mutant shark and terminator), in order to defeat them, you need to follow the instruction of Poseidon to find the relics of the Gods that have been left forgotten in treasure chests inside shipwrecks. These treasure chests are heavily locked and openning them without the key is impossible (show 2D scene saying the player has not got the key yet) but the fishes populating the area know the way to the sacred key and you just need to help them so that they will help you in return (show 2D scene saying the fishes have helped the player to find the key). Having found the relics, Poseidon can help you to extract the power of them (show cut scene Poseidon talking about extracting relic’s power) and then you learn special skills that will make your fight with the big bosses viable (footages of using skills to fight). The power of each skill is related to the hydrobot’s basic attributes so the player will have to make strategy on which skill he wants to master. For example, the power of Thor’s hammer is linked to out bot’s strength</w:t>
+        <w:t>these</w:t>
+      </w:r>
+      <w:r>
+        <w:t xml:space="preserve"> power can</w:t>
+      </w:r>
+      <w:r>
+        <w:t>not match (show scene fighting with mutan</w:t>
+      </w:r>
+      <w:r>
+        <w:t>t shark and terminator). I</w:t>
+      </w:r>
+      <w:r>
+        <w:t xml:space="preserve">n order to defeat them, you </w:t>
+      </w:r>
+      <w:r>
+        <w:t xml:space="preserve">will </w:t>
+      </w:r>
+      <w:r>
+        <w:t>need to follow the instruction of Poseidon to find the relics of the Gods that have been left forgotten in treasure chests inside shipwrecks. These treasure chests are heavily locked and opening them without the key is impossible (show 2D scene saying the player has not got the key yet) but the fishes populating the area know the way to the sacred key and you just need to help them so that they will help you in return (show 2D scene saying the fishes have helped the player to find the key).</w:t>
+      </w:r>
+    </w:p>
+    <w:p>
+      <w:pPr>
+        <w:jc w:val="both"/>
+      </w:pPr>
+    </w:p>
+    <w:p>
+      <w:pPr>
+        <w:jc w:val="both"/>
+      </w:pPr>
+      <w:r>
+        <w:t>I don’t get it, how does the relic help?</w:t>
+      </w:r>
+    </w:p>
+    <w:p>
+      <w:pPr>
+        <w:jc w:val="both"/>
+      </w:pPr>
+      <w:r>
+        <w:t xml:space="preserve"> </w:t>
+      </w:r>
+      <w:r>
+        <w:t xml:space="preserve">With the relic, </w:t>
+      </w:r>
+      <w:r>
+        <w:t xml:space="preserve">you learn special skills that will make your fight with the big </w:t>
+      </w:r>
+      <w:proofErr w:type="gramStart"/>
+      <w:r>
+        <w:t>bosses</w:t>
+      </w:r>
+      <w:proofErr w:type="gramEnd"/>
+      <w:r>
+        <w:t xml:space="preserve"> viable (footages of using skills to fight). The power of each skill is related to the </w:t>
+      </w:r>
+      <w:proofErr w:type="spellStart"/>
+      <w:r>
+        <w:t>hydrobot’s</w:t>
+      </w:r>
+      <w:proofErr w:type="spellEnd"/>
+      <w:r>
+        <w:t xml:space="preserve"> basic attributes so the player will have to make strategy on which skill he wants to master. For example, the power of Thor’s hammer is linked to out </w:t>
+      </w:r>
+      <w:proofErr w:type="spellStart"/>
+      <w:r>
+        <w:t>bot’s</w:t>
+      </w:r>
+      <w:proofErr w:type="spellEnd"/>
+      <w:r>
+        <w:t xml:space="preserve"> strength</w:t>
       </w:r>
       <w:r>
         <w:t xml:space="preserve"> (show footage using Thor’s hammer)</w:t>
       </w:r>
       <w:r>
-        <w:t>. However, casting a skill will reduce the  bot’s health a little bit and the lower the health, the less effective the skill. Therefore, the player has to use the skill wisely and has to replenish his health regularly with the fruits given by the plant.</w:t>
-      </w:r>
-      <w:r>
-        <w:t xml:space="preserve"> The treasure chests not only contains the relics but also contains paintings of the sea hundreds or thousands years ago (show paintings). These paintings describe a sea environment that is much better than the current game’s environment because the sea has not been destroyed so much at that time. The paintings will also give players facts and hints that not everybody knows about what can protect or destroy the sea environment</w:t>
+        <w:t xml:space="preserve">. However, casting a skill will reduce </w:t>
+      </w:r>
+      <w:proofErr w:type="gramStart"/>
+      <w:r>
+        <w:t xml:space="preserve">the  </w:t>
+      </w:r>
+      <w:proofErr w:type="spellStart"/>
+      <w:r>
+        <w:t>bot’s</w:t>
+      </w:r>
+      <w:proofErr w:type="spellEnd"/>
+      <w:proofErr w:type="gramEnd"/>
+      <w:r>
+        <w:t xml:space="preserve"> health a little bit and the lower the health, the less effective the skill. Therefore, the player has to use the skill wisely and has to replenish his health regularly with the fruits given by the plant.</w:t>
+      </w:r>
+    </w:p>
+    <w:p>
+      <w:pPr>
+        <w:jc w:val="both"/>
+      </w:pPr>
+      <w:r>
+        <w:lastRenderedPageBreak/>
+        <w:t xml:space="preserve">Wait a </w:t>
+      </w:r>
+      <w:proofErr w:type="gramStart"/>
+      <w:r>
+        <w:t>minute,</w:t>
+      </w:r>
+      <w:proofErr w:type="gramEnd"/>
+      <w:r>
+        <w:t xml:space="preserve"> you said I will learn about the sea life when I play this game?</w:t>
+      </w:r>
+    </w:p>
+    <w:p>
+      <w:pPr>
+        <w:jc w:val="both"/>
+      </w:pPr>
+      <w:r>
+        <w:t xml:space="preserve"> The treasure </w:t>
+      </w:r>
+      <w:r>
+        <w:t>chests not only contain the relics but also contain</w:t>
+      </w:r>
+      <w:r>
+        <w:t xml:space="preserve"> </w:t>
+      </w:r>
+      <w:r>
+        <w:t>old paintings of the sea</w:t>
+      </w:r>
+      <w:r>
+        <w:t xml:space="preserve"> (show paintings). These paintings describe a sea environment that is much better than the current game’s environment because the sea has not been destroyed so much at that time. The paintings will also give players facts and hints that not everybody knows about what can protect or destroy the sea environment</w:t>
       </w:r>
       <w:r>
         <w:t xml:space="preserve"> (focus on the paintings’ tips)</w:t>
       </w:r>
       <w:r>
-        <w:t xml:space="preserve">. These information is used in the quizz minigame after every level so the player should try to remember them. A minigame is a small game that happens between two game’s level in which you try to educate the hunters that you defeated during the previous level (show class room scene). Education happens during 2 minigames: quizz game and typing game. In the quizz minigame, the player would have to answer several questions regarding to the sea environment. Answering more questions correctly means we have successfully educated more hunters, turning them from bad to good so that the next level will be made </w:t>
-      </w:r>
-      <w:r>
-        <w:lastRenderedPageBreak/>
-        <w:t xml:space="preserve">easier for the player, these hunters will stop polluting environment and hunting fishes so the starting environment bar of the next level will be higher (focus on the environment bar again). In the typing mini game, the player will have to type a passage correctly in a limited time period. The faster the player </w:t>
+        <w:t>.</w:t>
+      </w:r>
+      <w:r>
+        <w:t xml:space="preserve"> The fishes also teach about their unique abilities, and interesting information about saving the sea.</w:t>
+      </w:r>
+      <w:r>
+        <w:t xml:space="preserve"> </w:t>
+      </w:r>
+    </w:p>
+    <w:p>
+      <w:pPr>
+        <w:jc w:val="both"/>
+      </w:pPr>
+    </w:p>
+    <w:p>
+      <w:pPr>
+        <w:jc w:val="both"/>
+      </w:pPr>
+      <w:r>
+        <w:t>Oh, but what if I just don’t read them?</w:t>
+      </w:r>
+    </w:p>
+    <w:p>
+      <w:pPr>
+        <w:jc w:val="both"/>
+      </w:pPr>
+      <w:proofErr w:type="gramStart"/>
+      <w:r>
+        <w:t>These</w:t>
+      </w:r>
+      <w:proofErr w:type="gramEnd"/>
+      <w:r>
+        <w:t xml:space="preserve"> in</w:t>
+      </w:r>
+      <w:r>
+        <w:t>formation are</w:t>
+      </w:r>
+      <w:r>
+        <w:t xml:space="preserve"> </w:t>
+      </w:r>
+      <w:r>
+        <w:t>needed</w:t>
+      </w:r>
+      <w:r>
+        <w:t xml:space="preserve"> in the </w:t>
+      </w:r>
+      <w:proofErr w:type="spellStart"/>
+      <w:r>
+        <w:t>quizz</w:t>
+      </w:r>
+      <w:proofErr w:type="spellEnd"/>
+      <w:r>
+        <w:t xml:space="preserve"> </w:t>
+      </w:r>
+      <w:proofErr w:type="spellStart"/>
+      <w:r>
+        <w:t>minigame</w:t>
+      </w:r>
+      <w:proofErr w:type="spellEnd"/>
+      <w:r>
+        <w:t xml:space="preserve"> after every level</w:t>
+      </w:r>
+      <w:r>
+        <w:t>.</w:t>
+      </w:r>
+      <w:r>
+        <w:t xml:space="preserve"> A </w:t>
+      </w:r>
+      <w:proofErr w:type="spellStart"/>
+      <w:r>
+        <w:t>minigame</w:t>
+      </w:r>
+      <w:proofErr w:type="spellEnd"/>
+      <w:r>
+        <w:t xml:space="preserve"> is a small game that happens between two game’s </w:t>
+      </w:r>
+      <w:proofErr w:type="gramStart"/>
+      <w:r>
+        <w:t>level</w:t>
+      </w:r>
+      <w:proofErr w:type="gramEnd"/>
+      <w:r>
+        <w:t xml:space="preserve"> in which you try to educate the hunters that you defeated during the previous level (show class room scene). </w:t>
+      </w:r>
+      <w:r>
+        <w:t xml:space="preserve">There are </w:t>
+      </w:r>
+      <w:r>
+        <w:t xml:space="preserve">2 </w:t>
+      </w:r>
+      <w:proofErr w:type="spellStart"/>
+      <w:r>
+        <w:t>minigames</w:t>
+      </w:r>
+      <w:proofErr w:type="spellEnd"/>
+      <w:r>
+        <w:t xml:space="preserve">: </w:t>
+      </w:r>
+      <w:proofErr w:type="spellStart"/>
+      <w:r>
+        <w:t>quizz</w:t>
+      </w:r>
+      <w:proofErr w:type="spellEnd"/>
+      <w:r>
+        <w:t xml:space="preserve"> game and typing game. In the </w:t>
+      </w:r>
+      <w:proofErr w:type="spellStart"/>
+      <w:r>
+        <w:t>quizz</w:t>
+      </w:r>
+      <w:proofErr w:type="spellEnd"/>
+      <w:r>
+        <w:t xml:space="preserve"> </w:t>
+      </w:r>
+      <w:proofErr w:type="spellStart"/>
+      <w:r>
+        <w:t>minigame</w:t>
+      </w:r>
+      <w:proofErr w:type="spellEnd"/>
+      <w:r>
+        <w:t xml:space="preserve">, the player would have to answer several questions regarding to the sea environment. Answering more questions correctly means we have successfully educated more hunters, turning them from bad to good so that the next level will be made easier for the player, these hunters will stop polluting environment and hunting fishes so the starting environment bar of the next level will be higher (focus on the environment bar again). In the typing mini game, the player will have to type a passage correctly in a limited time period. The faster the player </w:t>
       </w:r>
       <w:r>
         <w:t>types</w:t>
       </w:r>
       <w:r>
-        <w:t>, the more experience the hydrobot will gain.</w:t>
-      </w:r>
-      <w:r>
-        <w:t xml:space="preserve"> (Show the footage of the game again and we need some cheesy sentence here to end this section, i.e, the quest to protect the ocean is long and hard but also interesting, the sea animals are waiting for their hero – you)</w:t>
-      </w:r>
-    </w:p>
-    <w:p>
-      <w:pPr>
-        <w:jc w:val="both"/>
-      </w:pPr>
-      <w:r>
-        <w:t>Music: Normal game play musics</w:t>
-      </w:r>
-    </w:p>
-    <w:p>
-      <w:pPr>
-        <w:jc w:val="both"/>
-      </w:pPr>
-      <w:r>
-        <w:t>Duration: 2-3 mins</w:t>
-      </w:r>
+        <w:t xml:space="preserve">, the more experience the </w:t>
+      </w:r>
+      <w:proofErr w:type="spellStart"/>
+      <w:r>
+        <w:t>hydrobot</w:t>
+      </w:r>
+      <w:proofErr w:type="spellEnd"/>
+      <w:r>
+        <w:t xml:space="preserve"> will gain.</w:t>
+      </w:r>
+    </w:p>
+    <w:p>
+      <w:pPr>
+        <w:jc w:val="both"/>
+      </w:pPr>
+    </w:p>
+    <w:p>
+      <w:pPr>
+        <w:jc w:val="both"/>
+      </w:pPr>
+      <w:r>
+        <w:t xml:space="preserve">(Show the footage of the game again and we need some cheesy sentence here to end this section, </w:t>
+      </w:r>
+      <w:proofErr w:type="spellStart"/>
+      <w:r>
+        <w:t>i.e</w:t>
+      </w:r>
+      <w:proofErr w:type="spellEnd"/>
+      <w:r>
+        <w:t>, the quest to protect the ocean is long and hard but also interesting, the sea animals are waiting for their hero – you)</w:t>
+      </w:r>
+    </w:p>
+    <w:p>
+      <w:pPr>
+        <w:jc w:val="both"/>
+      </w:pPr>
+    </w:p>
+    <w:p>
+      <w:pPr>
+        <w:jc w:val="both"/>
+      </w:pPr>
+      <w:r>
+        <w:t xml:space="preserve">Music: Normal </w:t>
+      </w:r>
+      <w:proofErr w:type="gramStart"/>
+      <w:r>
+        <w:t>game play</w:t>
+      </w:r>
+      <w:proofErr w:type="gramEnd"/>
+      <w:r>
+        <w:t xml:space="preserve"> </w:t>
+      </w:r>
+      <w:proofErr w:type="spellStart"/>
+      <w:r>
+        <w:t>musics</w:t>
+      </w:r>
+      <w:proofErr w:type="spellEnd"/>
+    </w:p>
+    <w:p>
+      <w:pPr>
+        <w:jc w:val="both"/>
+      </w:pPr>
+      <w:r>
+        <w:t xml:space="preserve">Duration: 2-3 </w:t>
+      </w:r>
+      <w:proofErr w:type="spellStart"/>
+      <w:r>
+        <w:t>mins</w:t>
+      </w:r>
+      <w:proofErr w:type="spellEnd"/>
     </w:p>
     <w:p>
       <w:pPr>
@@ -598,7 +1388,28 @@
         <w:jc w:val="both"/>
       </w:pPr>
       <w:r>
-        <w:t>Video: Text appearing “Coming soon on PC. Brougt to you by Eager Beavers”. Credit rolling saying who is who, who does what, musics taken from where.</w:t>
+        <w:t xml:space="preserve">Video: Text appearing “Coming soon on PC. </w:t>
+      </w:r>
+      <w:proofErr w:type="spellStart"/>
+      <w:proofErr w:type="gramStart"/>
+      <w:r>
+        <w:t>Brougt</w:t>
+      </w:r>
+      <w:proofErr w:type="spellEnd"/>
+      <w:r>
+        <w:t xml:space="preserve"> to you by Eager Beavers”.</w:t>
+      </w:r>
+      <w:proofErr w:type="gramEnd"/>
+      <w:r>
+        <w:t xml:space="preserve"> Credit rolling saying who is who, who does what, </w:t>
+      </w:r>
+      <w:proofErr w:type="spellStart"/>
+      <w:r>
+        <w:t>musics</w:t>
+      </w:r>
+      <w:proofErr w:type="spellEnd"/>
+      <w:r>
+        <w:t xml:space="preserve"> taken from where.</w:t>
       </w:r>
     </w:p>
     <w:p>

</xml_diff>

<commit_message>
Hien: updated trailer script
</commit_message>
<xml_diff>
--- a/HydrobotAdventureTrailerScript.docx
+++ b/HydrobotAdventureTrailerScript.docx
@@ -347,7 +347,7 @@
         <w:t xml:space="preserve"> background), scientists from University of Houston</w:t>
       </w:r>
       <w:r>
-        <w:t xml:space="preserve"> successfully creates a highly intelligent robot (2D drawing of bot created) that is able to </w:t>
+        <w:t xml:space="preserve"> creates a highly intelligent robot (2D drawing of bot created) that is able to </w:t>
       </w:r>
       <w:r>
         <w:t>clean the</w:t>
@@ -362,7 +362,7 @@
         <w:t>sea animals (footages of our game)</w:t>
       </w:r>
       <w:r>
-        <w:t xml:space="preserve"> and operate infinitely underwater with the help of the fruit from the special plant that the bot is able to grow on the sea bed (footage of bot collecting fruits from 4,5 trees). Our main hero is the 1</w:t>
+        <w:t xml:space="preserve"> and operate infinitely underwater. Our main hero is the 1</w:t>
       </w:r>
       <w:r>
         <w:rPr>
@@ -371,7 +371,13 @@
         <w:t>st</w:t>
       </w:r>
       <w:r>
-        <w:t xml:space="preserve"> hydrobot ever created and is sent to a sea area for experiment. However, he accidentally discovers illegal hunting activities of an organization and therefore the hunters try to exterminate him (2D drawing of hunter shooting his shoulder). Death is certain but luckily, he is not alone (2D drawings of him gets dragged away by a whirlpool and Poseidon talks to him).</w:t>
+        <w:t xml:space="preserve"> hydrobot ever created and is sent to a sea area for experiment. </w:t>
+      </w:r>
+      <w:r>
+        <w:t xml:space="preserve">On his quest, he encounters </w:t>
+      </w:r>
+      <w:r>
+        <w:t>illegal hunting activities of an organization and therefore the hunters try to exterminate him (2D drawing of hunter shooting his shoulder). Death is certain but luckily, he is not alone (2D drawings of him gets dragged away by a whirlpool and Poseidon talks to him).</w:t>
       </w:r>
     </w:p>
     <w:p>
@@ -574,7 +580,16 @@
         <w:jc w:val="both"/>
       </w:pPr>
       <w:r>
-        <w:t>What is this game?</w:t>
+        <w:t xml:space="preserve">Wow, </w:t>
+      </w:r>
+      <w:r>
+        <w:t>What is this game</w:t>
+      </w:r>
+      <w:r>
+        <w:t xml:space="preserve"> all about</w:t>
+      </w:r>
+      <w:r>
+        <w:t>?</w:t>
       </w:r>
     </w:p>
     <w:p>
@@ -649,7 +664,10 @@
         <w:t>o I just have to clean the ocean</w:t>
       </w:r>
       <w:r>
-        <w:t xml:space="preserve"> to win all levels</w:t>
+        <w:t xml:space="preserve"> to win </w:t>
+      </w:r>
+      <w:r>
+        <w:t>the game</w:t>
       </w:r>
       <w:r>
         <w:t>?</w:t>
@@ -693,7 +711,13 @@
         <w:t xml:space="preserve"> up, the hydrobot will gain some points to upgrade his attribute: strength – For increasing his shooting power, speed – For making him move faster, shooting rate – For the bot to shoot faster and finally Health point</w:t>
       </w:r>
       <w:r>
-        <w:t xml:space="preserve"> (show the Attribute board)</w:t>
+        <w:t xml:space="preserve"> </w:t>
+      </w:r>
+      <w:r>
+        <w:t>– to make him live longer</w:t>
+      </w:r>
+      <w:r>
+        <w:t>(show the Attribute board)</w:t>
       </w:r>
       <w:r>
         <w:t>.</w:t>
@@ -720,10 +744,10 @@
         <w:t xml:space="preserve"> </w:t>
       </w:r>
       <w:r>
-        <w:t>O</w:t>
-      </w:r>
-      <w:r>
-        <w:t>ur cyborg is able to function infinitely underwater with the help of the special fruits from a kind of plant that he can grow on the seabed (show plants with some fruits). Not only the plant improves the environment, their fruits also replenish our hydrobot with health</w:t>
+        <w:t>The hydrobot</w:t>
+      </w:r>
+      <w:r>
+        <w:t xml:space="preserve"> is able to function infinitely underwater with the help of the special fruits from a kind of plant that he can grow on the seabed (show plants with some fruits). Not only the plant improves the environment, their fruits also replenish our hydrobot with health</w:t>
       </w:r>
       <w:r>
         <w:t xml:space="preserve"> and also temporary power-ups like double speed, power, shooting rate which will make his battle against hundred of hunters feasible (show some fightings).</w:t>
@@ -739,6 +763,9 @@
         <w:jc w:val="both"/>
       </w:pPr>
       <w:r>
+        <w:t xml:space="preserve">Oh wow, </w:t>
+      </w:r>
+      <w:r>
         <w:t>I got it. Can I can start playing now?</w:t>
       </w:r>
     </w:p>
@@ -753,7 +780,13 @@
         <w:t xml:space="preserve">Wait, </w:t>
       </w:r>
       <w:r>
-        <w:t xml:space="preserve">there are still big bad guys </w:t>
+        <w:t>there</w:t>
+      </w:r>
+      <w:r>
+        <w:t xml:space="preserve"> is more. There</w:t>
+      </w:r>
+      <w:r>
+        <w:t xml:space="preserve"> are big bad guys </w:t>
       </w:r>
       <w:r>
         <w:t>with whom</w:t>
@@ -807,7 +840,13 @@
         <w:t xml:space="preserve">With the relic, </w:t>
       </w:r>
       <w:r>
-        <w:t>you learn special skills that will make your fight with the big bosses viable (footages of using skills to fight). The power of each skill is related to the hydrobot’s basic attributes so the player will have to make strategy on which skill he wants to master. For example, the power of Thor’s hammer is linked to out bot’s strength</w:t>
+        <w:t>you learn special skills that will make your fight with the big bosses viable (footages of using skills to fight). The power of each skill is related to the hydrobot’s basic attributes so the player will have to make strategy on which skill he wants to master. For example, the power of T</w:t>
+      </w:r>
+      <w:r>
+        <w:t>hor’s hammer is linked to our</w:t>
+      </w:r>
+      <w:r>
+        <w:t xml:space="preserve"> bot’s strength</w:t>
       </w:r>
       <w:r>
         <w:t xml:space="preserve"> (show footage using Thor’s hammer)</w:t>
@@ -815,6 +854,11 @@
       <w:r>
         <w:t>. However, casting a skill will reduce the  bot’s health a little bit and the lower the health, the less effective the skill. Therefore, the player has to use the skill wisely and has to replenish his health regularly with the fruits given by the plant.</w:t>
       </w:r>
+    </w:p>
+    <w:p>
+      <w:pPr>
+        <w:jc w:val="both"/>
+      </w:pPr>
     </w:p>
     <w:p>
       <w:pPr>
@@ -854,7 +898,7 @@
         <w:t>old paintings of the sea</w:t>
       </w:r>
       <w:r>
-        <w:t xml:space="preserve"> (show paintings). These paintings describe a sea environment that is much better than the current game’s environment because the sea has not been destroyed so much at that time. The paintings will also give players facts and hints that not everybody knows about what can protect or destroy the sea environment</w:t>
+        <w:t xml:space="preserve"> (show paintings). These paintings describe a sea environment that is much better than the current game’s environment. The paintings will also give players facts and hints that not everybody knows about what can protect or destroy the sea environment</w:t>
       </w:r>
       <w:r>
         <w:t xml:space="preserve"> (focus on the paintings’ tips)</w:t>
@@ -863,49 +907,70 @@
         <w:t>.</w:t>
       </w:r>
       <w:r>
-        <w:t xml:space="preserve"> The fishes also teach about their unique abilities, and interesting information about saving the sea.</w:t>
+        <w:t xml:space="preserve"> The fishes also teach about their unique abilities, and interesting i</w:t>
+      </w:r>
+      <w:r>
+        <w:t>nformation about saving the sea (focus on fish’s talk).</w:t>
+      </w:r>
+    </w:p>
+    <w:p>
+      <w:pPr>
+        <w:jc w:val="both"/>
+      </w:pPr>
+    </w:p>
+    <w:p>
+      <w:pPr>
+        <w:jc w:val="both"/>
+      </w:pPr>
+      <w:r>
+        <w:t>Oh, but what if I just don’t read them?</w:t>
+      </w:r>
+    </w:p>
+    <w:p>
+      <w:pPr>
+        <w:jc w:val="both"/>
+      </w:pPr>
+      <w:r>
+        <w:t>Oh, yo</w:t>
+      </w:r>
+      <w:r>
+        <w:t>u</w:t>
+      </w:r>
+      <w:r>
+        <w:t>’d</w:t>
+      </w:r>
+      <w:r>
+        <w:t xml:space="preserve"> better </w:t>
+      </w:r>
+      <w:r>
+        <w:t>do</w:t>
+      </w:r>
+      <w:r>
+        <w:t xml:space="preserve">, kid. </w:t>
+      </w:r>
+      <w:r>
+        <w:t>Because t</w:t>
+      </w:r>
+      <w:r>
+        <w:t>hese</w:t>
+      </w:r>
+      <w:r>
+        <w:t xml:space="preserve"> in</w:t>
+      </w:r>
+      <w:r>
+        <w:t>formation are</w:t>
       </w:r>
       <w:r>
         <w:t xml:space="preserve"> </w:t>
       </w:r>
-    </w:p>
-    <w:p>
-      <w:pPr>
-        <w:jc w:val="both"/>
-      </w:pPr>
-    </w:p>
-    <w:p>
-      <w:pPr>
-        <w:jc w:val="both"/>
-      </w:pPr>
-      <w:r>
-        <w:t>Oh, but what if I just don’t read them?</w:t>
-      </w:r>
-    </w:p>
-    <w:p>
-      <w:pPr>
-        <w:jc w:val="both"/>
-      </w:pPr>
-      <w:r>
-        <w:t xml:space="preserve">Oh, you’d better not, kid. </w:t>
-      </w:r>
-      <w:r>
-        <w:t>These</w:t>
-      </w:r>
-      <w:r>
-        <w:t xml:space="preserve"> in</w:t>
-      </w:r>
-      <w:r>
-        <w:t>formation are</w:t>
-      </w:r>
-      <w:r>
-        <w:t xml:space="preserve"> </w:t>
-      </w:r>
       <w:r>
         <w:t>needed</w:t>
       </w:r>
       <w:r>
-        <w:t xml:space="preserve"> in the quizz minigame after every level</w:t>
+        <w:t xml:space="preserve"> in the </w:t>
+      </w:r>
+      <w:r>
+        <w:t>minigame after every level</w:t>
       </w:r>
       <w:r>
         <w:t>.</w:t>
@@ -917,10 +982,40 @@
         <w:t xml:space="preserve">There are </w:t>
       </w:r>
       <w:r>
-        <w:t xml:space="preserve">2 minigames: quizz game and typing game. In the quizz minigame, the player would have to answer several questions regarding to the sea environment. Answering more questions correctly means we have successfully educated more hunters, turning them from bad to good so that the next level will be made easier for the player, these hunters will stop polluting environment and hunting fishes so the starting environment bar of the next level will be higher (focus on the environment bar again). In the typing mini game, the player will have to type a passage correctly in a limited time period. The faster the player </w:t>
-      </w:r>
-      <w:r>
-        <w:t>types</w:t>
+        <w:t>2 minigames: quizz game and typing game. In the quizz minigame, the player would have to answer</w:t>
+      </w:r>
+      <w:r>
+        <w:t xml:space="preserve"> several questions regarding </w:t>
+      </w:r>
+      <w:r>
+        <w:t>the sea environment. Answering more questions correctly means we have successfully educated more hunters, turning them from bad to good so that the next l</w:t>
+      </w:r>
+      <w:r>
+        <w:t>evel will be made easier for you</w:t>
+      </w:r>
+      <w:r>
+        <w:t xml:space="preserve">, these hunters will stop polluting environment and hunting fishes so the starting environment </w:t>
+      </w:r>
+      <w:r>
+        <w:t>status</w:t>
+      </w:r>
+      <w:r>
+        <w:t xml:space="preserve"> of the next level will be higher (focus on the environment bar again). In the typing mini game, </w:t>
+      </w:r>
+      <w:r>
+        <w:t xml:space="preserve">you </w:t>
+      </w:r>
+      <w:r>
+        <w:t xml:space="preserve">will have to type a </w:t>
+      </w:r>
+      <w:r>
+        <w:t xml:space="preserve">educational </w:t>
+      </w:r>
+      <w:r>
+        <w:t xml:space="preserve">passage correctly in a limited time period. The faster </w:t>
+      </w:r>
+      <w:r>
+        <w:t>you type</w:t>
       </w:r>
       <w:r>
         <w:t>, the more experience the hydrobot will gain.</w:t>

</xml_diff>

<commit_message>
Made the time configurable per level. Fixed the ship wreck time.
</commit_message>
<xml_diff>
--- a/HydrobotAdventureTrailerScript.docx
+++ b/HydrobotAdventureTrailerScript.docx
@@ -10,12 +10,21 @@
           <w:sz w:val="28"/>
         </w:rPr>
       </w:pPr>
-      <w:r>
-        <w:rPr>
-          <w:b/>
-          <w:sz w:val="28"/>
-        </w:rPr>
-        <w:t>Hydrobot Adventure’s trailer script</w:t>
+      <w:proofErr w:type="spellStart"/>
+      <w:r>
+        <w:rPr>
+          <w:b/>
+          <w:sz w:val="28"/>
+        </w:rPr>
+        <w:t>Hydrobot</w:t>
+      </w:r>
+      <w:proofErr w:type="spellEnd"/>
+      <w:r>
+        <w:rPr>
+          <w:b/>
+          <w:sz w:val="28"/>
+        </w:rPr>
+        <w:t xml:space="preserve"> Adventure’s trailer script</w:t>
       </w:r>
     </w:p>
     <w:p>
@@ -108,8 +117,13 @@
         <w:t>Duration</w:t>
       </w:r>
       <w:r>
-        <w:t>: 1-2 secs</w:t>
-      </w:r>
+        <w:t xml:space="preserve">: 1-2 </w:t>
+      </w:r>
+      <w:proofErr w:type="spellStart"/>
+      <w:r>
+        <w:t>secs</w:t>
+      </w:r>
+      <w:proofErr w:type="spellEnd"/>
     </w:p>
     <w:p>
       <w:pPr>
@@ -189,7 +203,15 @@
         <w:t>Speech</w:t>
       </w:r>
       <w:r>
-        <w:t xml:space="preserve">: Year 2100… (on dark background), </w:t>
+        <w:t>: Year 2100… (</w:t>
+      </w:r>
+      <w:proofErr w:type="gramStart"/>
+      <w:r>
+        <w:t>on</w:t>
+      </w:r>
+      <w:proofErr w:type="gramEnd"/>
+      <w:r>
+        <w:t xml:space="preserve"> dark background), </w:t>
       </w:r>
       <w:r>
         <w:t xml:space="preserve">sea life is in grave danger. </w:t>
@@ -237,7 +259,23 @@
         <w:t>.</w:t>
       </w:r>
       <w:r>
-        <w:t xml:space="preserve"> (show some footages of our game with sea bed full of trashes and hunters going after the fishes, we just need to make our bot not appear in the scene).</w:t>
+        <w:t xml:space="preserve"> (</w:t>
+      </w:r>
+      <w:proofErr w:type="gramStart"/>
+      <w:r>
+        <w:t>show</w:t>
+      </w:r>
+      <w:proofErr w:type="gramEnd"/>
+      <w:r>
+        <w:t xml:space="preserve"> some footages of our game with sea bed full of trashes and hunters going after the fishes, we just need to make our </w:t>
+      </w:r>
+      <w:proofErr w:type="spellStart"/>
+      <w:r>
+        <w:t>bot</w:t>
+      </w:r>
+      <w:proofErr w:type="spellEnd"/>
+      <w:r>
+        <w:t xml:space="preserve"> not appear in the scene).</w:t>
       </w:r>
     </w:p>
     <w:p>
@@ -251,8 +289,13 @@
         <w:t>Duration</w:t>
       </w:r>
       <w:r>
-        <w:t>: 10-15 secs</w:t>
-      </w:r>
+        <w:t xml:space="preserve">: 10-15 </w:t>
+      </w:r>
+      <w:proofErr w:type="spellStart"/>
+      <w:r>
+        <w:t>secs</w:t>
+      </w:r>
+      <w:proofErr w:type="spellEnd"/>
     </w:p>
     <w:p>
       <w:pPr>
@@ -284,7 +327,21 @@
         <w:rPr>
           <w:b/>
         </w:rPr>
-        <w:t>Part 3: Hope are not lost</w:t>
+        <w:t xml:space="preserve">Part 3: Hope </w:t>
+      </w:r>
+      <w:proofErr w:type="gramStart"/>
+      <w:r>
+        <w:rPr>
+          <w:b/>
+        </w:rPr>
+        <w:t>are</w:t>
+      </w:r>
+      <w:proofErr w:type="gramEnd"/>
+      <w:r>
+        <w:rPr>
+          <w:b/>
+        </w:rPr>
+        <w:t xml:space="preserve"> not lost</w:t>
       </w:r>
     </w:p>
     <w:p>
@@ -298,7 +355,15 @@
         <w:t>Video</w:t>
       </w:r>
       <w:r>
-        <w:t>: 2D drawing of our bot created by UH scientists, video of it cleaning trash, planting trees, healing sea animals, 2D drawing of it getting shot by hunter, 2D drawing of it getting helped by Poseidon</w:t>
+        <w:t xml:space="preserve">: 2D drawing of our </w:t>
+      </w:r>
+      <w:proofErr w:type="spellStart"/>
+      <w:r>
+        <w:t>bot</w:t>
+      </w:r>
+      <w:proofErr w:type="spellEnd"/>
+      <w:r>
+        <w:t xml:space="preserve"> created by UH scientists, video of it cleaning trash, planting trees, healing sea animals, 2D drawing of it getting shot by hunter, 2D drawing of it getting helped by Poseidon</w:t>
       </w:r>
     </w:p>
     <w:p>
@@ -347,7 +412,15 @@
         <w:t xml:space="preserve"> background), scientists from University of Houston</w:t>
       </w:r>
       <w:r>
-        <w:t xml:space="preserve"> creates a highly intelligent robot (2D drawing of bot created) that is able to </w:t>
+        <w:t xml:space="preserve"> creates a highly intelligent robot (2D drawing of </w:t>
+      </w:r>
+      <w:proofErr w:type="spellStart"/>
+      <w:r>
+        <w:t>bot</w:t>
+      </w:r>
+      <w:proofErr w:type="spellEnd"/>
+      <w:r>
+        <w:t xml:space="preserve"> created) that is able to </w:t>
       </w:r>
       <w:r>
         <w:t>clean the</w:t>
@@ -371,7 +444,15 @@
         <w:t>st</w:t>
       </w:r>
       <w:r>
-        <w:t xml:space="preserve"> hydrobot ever created and is sent to a sea area for experiment. </w:t>
+        <w:t xml:space="preserve"> </w:t>
+      </w:r>
+      <w:proofErr w:type="spellStart"/>
+      <w:r>
+        <w:t>hydrobot</w:t>
+      </w:r>
+      <w:proofErr w:type="spellEnd"/>
+      <w:r>
+        <w:t xml:space="preserve"> ever created and is sent to a sea area for experiment. </w:t>
       </w:r>
       <w:r>
         <w:t xml:space="preserve">On his quest, he encounters </w:t>
@@ -391,8 +472,13 @@
         <w:t>Duration</w:t>
       </w:r>
       <w:r>
-        <w:t>: 30 secs</w:t>
-      </w:r>
+        <w:t xml:space="preserve">: 30 </w:t>
+      </w:r>
+      <w:proofErr w:type="spellStart"/>
+      <w:r>
+        <w:t>secs</w:t>
+      </w:r>
+      <w:proofErr w:type="spellEnd"/>
     </w:p>
     <w:p>
       <w:pPr>
@@ -444,7 +530,52 @@
         <w:t>Video</w:t>
       </w:r>
       <w:r>
-        <w:t>: Footages of our game with our bot shooting at enemies, surrounded by a lot of enemies, casting various skills, some beautiful action schemes like stunning and shooting enemies. Bot being chased by Mutant shark. Some footage of fighting with Terminator if he is available. Ends with the screen shaking by the roar of mutant shark (not shown so the player  just know that it is a big monster).</w:t>
+        <w:t xml:space="preserve">: Footages of our game with our </w:t>
+      </w:r>
+      <w:proofErr w:type="spellStart"/>
+      <w:r>
+        <w:t>bot</w:t>
+      </w:r>
+      <w:proofErr w:type="spellEnd"/>
+      <w:r>
+        <w:t xml:space="preserve"> shooting at </w:t>
+      </w:r>
+      <w:proofErr w:type="gramStart"/>
+      <w:r>
+        <w:t>enemies,</w:t>
+      </w:r>
+      <w:proofErr w:type="gramEnd"/>
+      <w:r>
+        <w:t xml:space="preserve"> surrounded by a lot of enemies, casting various skills, some beautiful action schemes like stunning and shooting enemies. </w:t>
+      </w:r>
+      <w:proofErr w:type="spellStart"/>
+      <w:proofErr w:type="gramStart"/>
+      <w:r>
+        <w:t>Bot</w:t>
+      </w:r>
+      <w:proofErr w:type="spellEnd"/>
+      <w:r>
+        <w:t xml:space="preserve"> being chased by Mutant shark.</w:t>
+      </w:r>
+      <w:proofErr w:type="gramEnd"/>
+      <w:r>
+        <w:t xml:space="preserve"> </w:t>
+      </w:r>
+      <w:proofErr w:type="gramStart"/>
+      <w:r>
+        <w:t>Some footage of fighting with Terminator if he is available.</w:t>
+      </w:r>
+      <w:proofErr w:type="gramEnd"/>
+      <w:r>
+        <w:t xml:space="preserve"> Ends with the screen shaking by the roar of mutant shark (not shown so the </w:t>
+      </w:r>
+      <w:proofErr w:type="gramStart"/>
+      <w:r>
+        <w:t>player  just</w:t>
+      </w:r>
+      <w:proofErr w:type="gramEnd"/>
+      <w:r>
+        <w:t xml:space="preserve"> know that it is a big monster).</w:t>
       </w:r>
     </w:p>
     <w:p>
@@ -472,7 +603,15 @@
         <w:t>Speech</w:t>
       </w:r>
       <w:r>
-        <w:t>: The battle begins….. (at the beginning)</w:t>
+        <w:t>: The battle begins….. (</w:t>
+      </w:r>
+      <w:proofErr w:type="gramStart"/>
+      <w:r>
+        <w:t>at</w:t>
+      </w:r>
+      <w:proofErr w:type="gramEnd"/>
+      <w:r>
+        <w:t xml:space="preserve"> the beginning)</w:t>
       </w:r>
     </w:p>
     <w:p>
@@ -486,8 +625,13 @@
         <w:t>Duration</w:t>
       </w:r>
       <w:r>
-        <w:t>: 60 secs</w:t>
-      </w:r>
+        <w:t xml:space="preserve">: 60 </w:t>
+      </w:r>
+      <w:proofErr w:type="spellStart"/>
+      <w:r>
+        <w:t>secs</w:t>
+      </w:r>
+      <w:proofErr w:type="spellEnd"/>
     </w:p>
     <w:p>
       <w:pPr>
@@ -564,7 +708,23 @@
         <w:t>:</w:t>
       </w:r>
       <w:r>
-        <w:t xml:space="preserve"> (Like a chat between 2 person : prefer between Thien &amp; some kid asking questions)</w:t>
+        <w:t xml:space="preserve"> (Like a chat between 2 </w:t>
+      </w:r>
+      <w:proofErr w:type="gramStart"/>
+      <w:r>
+        <w:t>person :</w:t>
+      </w:r>
+      <w:proofErr w:type="gramEnd"/>
+      <w:r>
+        <w:t xml:space="preserve"> prefer between </w:t>
+      </w:r>
+      <w:proofErr w:type="spellStart"/>
+      <w:r>
+        <w:t>Thien</w:t>
+      </w:r>
+      <w:proofErr w:type="spellEnd"/>
+      <w:r>
+        <w:t xml:space="preserve"> &amp; some kid asking questions)</w:t>
       </w:r>
       <w:r>
         <w:t xml:space="preserve"> </w:t>
@@ -578,17 +738,40 @@
     <w:p>
       <w:pPr>
         <w:jc w:val="both"/>
-      </w:pPr>
-      <w:r>
+        <w:rPr>
+          <w:sz w:val="28"/>
+        </w:rPr>
+      </w:pPr>
+      <w:r>
+        <w:rPr>
+          <w:sz w:val="28"/>
+        </w:rPr>
         <w:t xml:space="preserve">Wow, </w:t>
       </w:r>
-      <w:r>
-        <w:t>What is this game</w:t>
-      </w:r>
-      <w:r>
+      <w:proofErr w:type="gramStart"/>
+      <w:r>
+        <w:rPr>
+          <w:sz w:val="28"/>
+        </w:rPr>
+        <w:t>What</w:t>
+      </w:r>
+      <w:proofErr w:type="gramEnd"/>
+      <w:r>
+        <w:rPr>
+          <w:sz w:val="28"/>
+        </w:rPr>
+        <w:t xml:space="preserve"> is this game</w:t>
+      </w:r>
+      <w:r>
+        <w:rPr>
+          <w:sz w:val="28"/>
+        </w:rPr>
         <w:t xml:space="preserve"> all about</w:t>
       </w:r>
       <w:r>
+        <w:rPr>
+          <w:sz w:val="28"/>
+        </w:rPr>
         <w:t>?</w:t>
       </w:r>
     </w:p>
@@ -596,20 +779,41 @@
       <w:pPr>
         <w:jc w:val="both"/>
       </w:pPr>
-      <w:r>
-        <w:t xml:space="preserve">Hydrobot Adventure is a game in which the player </w:t>
+      <w:proofErr w:type="spellStart"/>
+      <w:r>
+        <w:t>Hydrobot</w:t>
+      </w:r>
+      <w:proofErr w:type="spellEnd"/>
+      <w:r>
+        <w:t xml:space="preserve"> Adventure is a game in which the player </w:t>
       </w:r>
       <w:r>
         <w:t xml:space="preserve">is </w:t>
       </w:r>
       <w:r>
-        <w:t xml:space="preserve">a hydrobot on his quest to save the ocean. He has to clean trash (show footage), heal fish (show) and </w:t>
-      </w:r>
-      <w:r>
-        <w:t>drop seeds on the ocean bed to grow plants</w:t>
-      </w:r>
-      <w:r>
-        <w:t>(show).</w:t>
+        <w:t xml:space="preserve">a </w:t>
+      </w:r>
+      <w:proofErr w:type="spellStart"/>
+      <w:r>
+        <w:t>hydrobot</w:t>
+      </w:r>
+      <w:proofErr w:type="spellEnd"/>
+      <w:r>
+        <w:t xml:space="preserve"> on his quest to save the ocean. He has to clean trash (show footage), heal fish (show) and </w:t>
+      </w:r>
+      <w:r>
+        <w:t xml:space="preserve">drop seeds on the ocean bed to grow </w:t>
+      </w:r>
+      <w:proofErr w:type="gramStart"/>
+      <w:r>
+        <w:t>plants</w:t>
+      </w:r>
+      <w:r>
+        <w:t>(</w:t>
+      </w:r>
+      <w:proofErr w:type="gramEnd"/>
+      <w:r>
+        <w:t>show).</w:t>
       </w:r>
       <w:r>
         <w:t xml:space="preserve"> </w:t>
@@ -651,25 +855,46 @@
     <w:p>
       <w:pPr>
         <w:jc w:val="both"/>
-      </w:pPr>
-    </w:p>
-    <w:p>
-      <w:pPr>
-        <w:jc w:val="both"/>
-      </w:pPr>
-      <w:r>
+        <w:rPr>
+          <w:sz w:val="28"/>
+        </w:rPr>
+      </w:pPr>
+    </w:p>
+    <w:p>
+      <w:pPr>
+        <w:jc w:val="both"/>
+        <w:rPr>
+          <w:sz w:val="28"/>
+        </w:rPr>
+      </w:pPr>
+      <w:r>
+        <w:rPr>
+          <w:sz w:val="28"/>
+        </w:rPr>
         <w:t>D</w:t>
       </w:r>
       <w:r>
+        <w:rPr>
+          <w:sz w:val="28"/>
+        </w:rPr>
         <w:t>o I just have to clean the ocean</w:t>
       </w:r>
       <w:r>
+        <w:rPr>
+          <w:sz w:val="28"/>
+        </w:rPr>
         <w:t xml:space="preserve"> to win </w:t>
       </w:r>
       <w:r>
+        <w:rPr>
+          <w:sz w:val="28"/>
+        </w:rPr>
         <w:t>the game</w:t>
       </w:r>
       <w:r>
+        <w:rPr>
+          <w:sz w:val="28"/>
+        </w:rPr>
         <w:t>?</w:t>
       </w:r>
     </w:p>
@@ -696,7 +921,15 @@
         <w:t xml:space="preserve">good deeds. </w:t>
       </w:r>
       <w:r>
-        <w:t>Doing good deeds also supplies the hydrobot with experience which will help him to level up. Every</w:t>
+        <w:t xml:space="preserve">Doing good deeds also supplies the </w:t>
+      </w:r>
+      <w:proofErr w:type="spellStart"/>
+      <w:r>
+        <w:t>hydrobot</w:t>
+      </w:r>
+      <w:proofErr w:type="spellEnd"/>
+      <w:r>
+        <w:t xml:space="preserve"> with experience which will help him to level up. Every</w:t>
       </w:r>
       <w:r>
         <w:t xml:space="preserve"> </w:t>
@@ -708,16 +941,40 @@
         <w:t xml:space="preserve"> he levels</w:t>
       </w:r>
       <w:r>
-        <w:t xml:space="preserve"> up, the hydrobot will gain some points to upgrade his attribute: strength – For increasing his shooting power, speed – For making him move faster, shooting rate – For the bot to shoot faster and finally Health point</w:t>
+        <w:t xml:space="preserve"> up, the </w:t>
+      </w:r>
+      <w:proofErr w:type="spellStart"/>
+      <w:r>
+        <w:t>hydrobot</w:t>
+      </w:r>
+      <w:proofErr w:type="spellEnd"/>
+      <w:r>
+        <w:t xml:space="preserve"> will gain some points to upgrade his attribute: strength – For increasing his shooting power, speed – For making him move faster, shooting rate – For the </w:t>
+      </w:r>
+      <w:proofErr w:type="spellStart"/>
+      <w:r>
+        <w:t>bot</w:t>
+      </w:r>
+      <w:proofErr w:type="spellEnd"/>
+      <w:r>
+        <w:t xml:space="preserve"> to shoot faster and finally Health point</w:t>
       </w:r>
       <w:r>
         <w:t xml:space="preserve"> </w:t>
       </w:r>
       <w:r>
-        <w:t>– to make him live longer</w:t>
-      </w:r>
-      <w:r>
-        <w:t>(show the Attribute board)</w:t>
+        <w:t xml:space="preserve">– to make him live </w:t>
+      </w:r>
+      <w:proofErr w:type="gramStart"/>
+      <w:r>
+        <w:t>longer</w:t>
+      </w:r>
+      <w:r>
+        <w:t>(</w:t>
+      </w:r>
+      <w:proofErr w:type="gramEnd"/>
+      <w:r>
+        <w:t>show the Attribute board)</w:t>
       </w:r>
       <w:r>
         <w:t>.</w:t>
@@ -726,14 +983,37 @@
     <w:p>
       <w:pPr>
         <w:jc w:val="both"/>
-      </w:pPr>
-    </w:p>
-    <w:p>
-      <w:pPr>
-        <w:jc w:val="both"/>
-      </w:pPr>
-      <w:r>
-        <w:t>Don’t the bot have to refuel or something?</w:t>
+        <w:rPr>
+          <w:sz w:val="28"/>
+        </w:rPr>
+      </w:pPr>
+    </w:p>
+    <w:p>
+      <w:pPr>
+        <w:jc w:val="both"/>
+        <w:rPr>
+          <w:sz w:val="28"/>
+        </w:rPr>
+      </w:pPr>
+      <w:r>
+        <w:rPr>
+          <w:sz w:val="28"/>
+        </w:rPr>
+        <w:t xml:space="preserve">Don’t the </w:t>
+      </w:r>
+      <w:proofErr w:type="spellStart"/>
+      <w:r>
+        <w:rPr>
+          <w:sz w:val="28"/>
+        </w:rPr>
+        <w:t>bot</w:t>
+      </w:r>
+      <w:proofErr w:type="spellEnd"/>
+      <w:r>
+        <w:rPr>
+          <w:sz w:val="28"/>
+        </w:rPr>
+        <w:t xml:space="preserve"> have to refuel?</w:t>
       </w:r>
     </w:p>
     <w:p>
@@ -744,29 +1024,68 @@
         <w:t xml:space="preserve"> </w:t>
       </w:r>
       <w:r>
-        <w:t>The hydrobot</w:t>
-      </w:r>
-      <w:r>
-        <w:t xml:space="preserve"> is able to function infinitely underwater with the help of the special fruits from a kind of plant that he can grow on the seabed (show plants with some fruits). Not only the plant improves the environment, their fruits also replenish our hydrobot with health</w:t>
-      </w:r>
-      <w:r>
-        <w:t xml:space="preserve"> and also temporary power-ups like double speed, power, shooting rate which will make his battle against hundred of hunters feasible (show some fightings).</w:t>
-      </w:r>
-    </w:p>
-    <w:p>
-      <w:pPr>
-        <w:jc w:val="both"/>
-      </w:pPr>
-    </w:p>
-    <w:p>
-      <w:pPr>
-        <w:jc w:val="both"/>
-      </w:pPr>
-      <w:r>
+        <w:t xml:space="preserve">The </w:t>
+      </w:r>
+      <w:proofErr w:type="spellStart"/>
+      <w:r>
+        <w:t>hydrobot</w:t>
+      </w:r>
+      <w:proofErr w:type="spellEnd"/>
+      <w:r>
+        <w:t xml:space="preserve"> is able to function infinitely underwater with the help of the special fruits from a kind of plant that he can grow on the seabed (show plants with some fruits). Not only the plant improves the environment, their fruits also replenish our </w:t>
+      </w:r>
+      <w:proofErr w:type="spellStart"/>
+      <w:r>
+        <w:t>hydrobot</w:t>
+      </w:r>
+      <w:proofErr w:type="spellEnd"/>
+      <w:r>
+        <w:t xml:space="preserve"> with health</w:t>
+      </w:r>
+      <w:r>
+        <w:t xml:space="preserve"> and also temporary power-ups like double speed, power, shooting rate which will make his battle against hundred of hunters feasible (show some </w:t>
+      </w:r>
+      <w:proofErr w:type="spellStart"/>
+      <w:r>
+        <w:t>fightings</w:t>
+      </w:r>
+      <w:proofErr w:type="spellEnd"/>
+      <w:r>
+        <w:t>).</w:t>
+      </w:r>
+    </w:p>
+    <w:p>
+      <w:pPr>
+        <w:jc w:val="both"/>
+        <w:rPr>
+          <w:sz w:val="28"/>
+        </w:rPr>
+      </w:pPr>
+    </w:p>
+    <w:p>
+      <w:pPr>
+        <w:jc w:val="both"/>
+        <w:rPr>
+          <w:sz w:val="28"/>
+        </w:rPr>
+      </w:pPr>
+      <w:r>
+        <w:rPr>
+          <w:sz w:val="28"/>
+        </w:rPr>
         <w:t xml:space="preserve">Oh wow, </w:t>
       </w:r>
       <w:r>
-        <w:t>I got it. Can I can start playing now?</w:t>
+        <w:rPr>
+          <w:sz w:val="28"/>
+        </w:rPr>
+        <w:t xml:space="preserve">I got it. Can I </w:t>
+      </w:r>
+      <w:r>
+        <w:rPr>
+          <w:sz w:val="28"/>
+        </w:rPr>
+        <w:t>start playing now?</w:t>
       </w:r>
     </w:p>
     <w:p>
@@ -794,11 +1113,16 @@
       <w:r>
         <w:t xml:space="preserve"> </w:t>
       </w:r>
+      <w:proofErr w:type="gramStart"/>
       <w:r>
         <w:t>these</w:t>
       </w:r>
       <w:r>
-        <w:t xml:space="preserve"> power can</w:t>
+        <w:t xml:space="preserve"> power</w:t>
+      </w:r>
+      <w:proofErr w:type="gramEnd"/>
+      <w:r>
+        <w:t xml:space="preserve"> can</w:t>
       </w:r>
       <w:r>
         <w:t>not match (show scene fighting with mutan</w:t>
@@ -819,13 +1143,22 @@
     <w:p>
       <w:pPr>
         <w:jc w:val="both"/>
-      </w:pPr>
-    </w:p>
-    <w:p>
-      <w:pPr>
-        <w:jc w:val="both"/>
-      </w:pPr>
-      <w:r>
+        <w:rPr>
+          <w:sz w:val="28"/>
+        </w:rPr>
+      </w:pPr>
+    </w:p>
+    <w:p>
+      <w:pPr>
+        <w:jc w:val="both"/>
+        <w:rPr>
+          <w:sz w:val="28"/>
+        </w:rPr>
+      </w:pPr>
+      <w:r>
+        <w:rPr>
+          <w:sz w:val="28"/>
+        </w:rPr>
         <w:t>I don’t get it, how does the relic help?</w:t>
       </w:r>
     </w:p>
@@ -840,44 +1173,137 @@
         <w:t xml:space="preserve">With the relic, </w:t>
       </w:r>
       <w:r>
-        <w:t>you learn special skills that will make your fight with the big bosses viable (footages of using skills to fight). The power of each skill is related to the hydrobot’s basic attributes so the player will have to make strategy on which skill he wants to master. For example, the power of T</w:t>
+        <w:t xml:space="preserve">you learn special skills that will make your fight with the big </w:t>
+      </w:r>
+      <w:proofErr w:type="gramStart"/>
+      <w:r>
+        <w:t>bosses</w:t>
+      </w:r>
+      <w:proofErr w:type="gramEnd"/>
+      <w:r>
+        <w:t xml:space="preserve"> viable (footages of using skills to fight). The power of each skill is related to the </w:t>
+      </w:r>
+      <w:proofErr w:type="spellStart"/>
+      <w:r>
+        <w:t>hydrobot’s</w:t>
+      </w:r>
+      <w:proofErr w:type="spellEnd"/>
+      <w:r>
+        <w:t xml:space="preserve"> basic attributes so the player will have to make strategy on which skill he wants to master. For example, the power of T</w:t>
       </w:r>
       <w:r>
         <w:t>hor’s hammer is linked to our</w:t>
       </w:r>
       <w:r>
-        <w:t xml:space="preserve"> bot’s strength</w:t>
+        <w:t xml:space="preserve"> </w:t>
+      </w:r>
+      <w:proofErr w:type="spellStart"/>
+      <w:r>
+        <w:t>bot’s</w:t>
+      </w:r>
+      <w:proofErr w:type="spellEnd"/>
+      <w:r>
+        <w:t xml:space="preserve"> strength</w:t>
       </w:r>
       <w:r>
         <w:t xml:space="preserve"> (show footage using Thor’s hammer)</w:t>
       </w:r>
       <w:r>
-        <w:t>. However, casting a skill will reduce the  bot’s health a little bit and the lower the health, the less effective the skill. Therefore, the player has to use the skill wisely and has to replenish his health regularly with the fruits given by the plant.</w:t>
-      </w:r>
-    </w:p>
-    <w:p>
-      <w:pPr>
-        <w:jc w:val="both"/>
-      </w:pPr>
-    </w:p>
-    <w:p>
-      <w:pPr>
-        <w:jc w:val="both"/>
-      </w:pPr>
+        <w:t xml:space="preserve">. However, casting a skill will reduce </w:t>
+      </w:r>
+      <w:proofErr w:type="gramStart"/>
+      <w:r>
+        <w:t xml:space="preserve">the  </w:t>
+      </w:r>
+      <w:proofErr w:type="spellStart"/>
       <w:r>
         <w:lastRenderedPageBreak/>
-        <w:t xml:space="preserve">Wait a minute, you said </w:t>
-      </w:r>
-      <w:r>
+        <w:t>bot’s</w:t>
+      </w:r>
+      <w:proofErr w:type="spellEnd"/>
+      <w:proofErr w:type="gramEnd"/>
+      <w:r>
+        <w:t xml:space="preserve"> health a little bit and the lower the health, the less effective the skill. Therefore, the player has to use the skill wisely and has to replenish his health regularly with the fruits given by the plant.</w:t>
+      </w:r>
+    </w:p>
+    <w:p>
+      <w:pPr>
+        <w:jc w:val="both"/>
+      </w:pPr>
+    </w:p>
+    <w:p>
+      <w:pPr>
+        <w:jc w:val="both"/>
+        <w:rPr>
+          <w:sz w:val="28"/>
+        </w:rPr>
+      </w:pPr>
+      <w:r>
+        <w:rPr>
+          <w:sz w:val="28"/>
+        </w:rPr>
+        <w:t xml:space="preserve">Wait a </w:t>
+      </w:r>
+      <w:proofErr w:type="gramStart"/>
+      <w:r>
+        <w:rPr>
+          <w:sz w:val="28"/>
+        </w:rPr>
+        <w:t>minute,</w:t>
+      </w:r>
+      <w:proofErr w:type="gramEnd"/>
+      <w:r>
+        <w:rPr>
+          <w:sz w:val="28"/>
+        </w:rPr>
+        <w:t xml:space="preserve"> you said </w:t>
+      </w:r>
+      <w:r>
+        <w:rPr>
+          <w:sz w:val="28"/>
+        </w:rPr>
         <w:t xml:space="preserve">earlier that </w:t>
       </w:r>
       <w:r>
+        <w:rPr>
+          <w:sz w:val="28"/>
+        </w:rPr>
         <w:t>I will learn about the sea life when I play this game?</w:t>
       </w:r>
     </w:p>
     <w:p>
       <w:pPr>
         <w:jc w:val="both"/>
+        <w:rPr>
+          <w:sz w:val="28"/>
+        </w:rPr>
+      </w:pPr>
+    </w:p>
+    <w:p>
+      <w:pPr>
+        <w:jc w:val="both"/>
+        <w:rPr>
+          <w:sz w:val="28"/>
+        </w:rPr>
+      </w:pPr>
+      <w:r>
+        <w:rPr>
+          <w:sz w:val="28"/>
+        </w:rPr>
+        <w:t>Wait a minute, what do I learn when I play the game?</w:t>
+      </w:r>
+    </w:p>
+    <w:p>
+      <w:pPr>
+        <w:jc w:val="both"/>
+        <w:rPr>
+          <w:sz w:val="28"/>
+        </w:rPr>
+      </w:pPr>
+    </w:p>
+    <w:p>
+      <w:pPr>
+        <w:jc w:val="both"/>
       </w:pPr>
       <w:r>
         <w:t xml:space="preserve"> </w:t>
@@ -916,13 +1342,22 @@
     <w:p>
       <w:pPr>
         <w:jc w:val="both"/>
-      </w:pPr>
-    </w:p>
-    <w:p>
-      <w:pPr>
-        <w:jc w:val="both"/>
-      </w:pPr>
-      <w:r>
+        <w:rPr>
+          <w:sz w:val="28"/>
+        </w:rPr>
+      </w:pPr>
+    </w:p>
+    <w:p>
+      <w:pPr>
+        <w:jc w:val="both"/>
+        <w:rPr>
+          <w:sz w:val="28"/>
+        </w:rPr>
+      </w:pPr>
+      <w:r>
+        <w:rPr>
+          <w:sz w:val="28"/>
+        </w:rPr>
         <w:t>Oh, but what if I just don’t read them?</w:t>
       </w:r>
     </w:p>
@@ -948,6 +1383,7 @@
       <w:r>
         <w:t xml:space="preserve">, kid. </w:t>
       </w:r>
+      <w:proofErr w:type="gramStart"/>
       <w:r>
         <w:t>Because t</w:t>
       </w:r>
@@ -969,20 +1405,74 @@
       <w:r>
         <w:t xml:space="preserve"> in the </w:t>
       </w:r>
-      <w:r>
-        <w:t>minigame after every level</w:t>
+      <w:proofErr w:type="spellStart"/>
+      <w:r>
+        <w:t>minigame</w:t>
+      </w:r>
+      <w:proofErr w:type="spellEnd"/>
+      <w:r>
+        <w:t xml:space="preserve"> after every level</w:t>
       </w:r>
       <w:r>
         <w:t>.</w:t>
       </w:r>
-      <w:r>
-        <w:t xml:space="preserve"> A minigame is a small game that happens between two game’s level in which you try to educate the hunters that you defeated during the previous level (show class room scene). </w:t>
+      <w:proofErr w:type="gramEnd"/>
+      <w:r>
+        <w:t xml:space="preserve"> A </w:t>
+      </w:r>
+      <w:proofErr w:type="spellStart"/>
+      <w:r>
+        <w:t>minigame</w:t>
+      </w:r>
+      <w:proofErr w:type="spellEnd"/>
+      <w:r>
+        <w:t xml:space="preserve"> is a small game that happens between two game’s </w:t>
+      </w:r>
+      <w:proofErr w:type="gramStart"/>
+      <w:r>
+        <w:t>level</w:t>
+      </w:r>
+      <w:proofErr w:type="gramEnd"/>
+      <w:r>
+        <w:t xml:space="preserve"> in which you try to educate the hunters that you defeated during the previous level (show class room scene). </w:t>
       </w:r>
       <w:r>
         <w:t xml:space="preserve">There are </w:t>
       </w:r>
       <w:r>
-        <w:t>2 minigames: quizz game and typing game. In the quizz minigame, the player would have to answer</w:t>
+        <w:t xml:space="preserve">2 </w:t>
+      </w:r>
+      <w:proofErr w:type="spellStart"/>
+      <w:r>
+        <w:t>minigames</w:t>
+      </w:r>
+      <w:proofErr w:type="spellEnd"/>
+      <w:r>
+        <w:t xml:space="preserve">: </w:t>
+      </w:r>
+      <w:proofErr w:type="spellStart"/>
+      <w:r>
+        <w:t>quizz</w:t>
+      </w:r>
+      <w:proofErr w:type="spellEnd"/>
+      <w:r>
+        <w:t xml:space="preserve"> game and typing game. In the </w:t>
+      </w:r>
+      <w:proofErr w:type="spellStart"/>
+      <w:r>
+        <w:t>quizz</w:t>
+      </w:r>
+      <w:proofErr w:type="spellEnd"/>
+      <w:r>
+        <w:t xml:space="preserve"> </w:t>
+      </w:r>
+      <w:proofErr w:type="spellStart"/>
+      <w:r>
+        <w:t>minigame</w:t>
+      </w:r>
+      <w:proofErr w:type="spellEnd"/>
+      <w:r>
+        <w:t>, the player would have to answer</w:t>
       </w:r>
       <w:r>
         <w:t xml:space="preserve"> several questions regarding </w:t>
@@ -1006,7 +1496,15 @@
         <w:t xml:space="preserve">you </w:t>
       </w:r>
       <w:r>
-        <w:t xml:space="preserve">will have to type a </w:t>
+        <w:t xml:space="preserve">will have to type </w:t>
+      </w:r>
+      <w:proofErr w:type="gramStart"/>
+      <w:r>
+        <w:t>a</w:t>
+      </w:r>
+      <w:proofErr w:type="gramEnd"/>
+      <w:r>
+        <w:t xml:space="preserve"> </w:t>
       </w:r>
       <w:r>
         <w:t xml:space="preserve">educational </w:t>
@@ -1018,19 +1516,33 @@
         <w:t>you type</w:t>
       </w:r>
       <w:r>
-        <w:t>, the more experience the hydrobot will gain.</w:t>
-      </w:r>
-    </w:p>
-    <w:p>
-      <w:pPr>
-        <w:jc w:val="both"/>
-      </w:pPr>
-    </w:p>
-    <w:p>
-      <w:pPr>
-        <w:jc w:val="both"/>
-      </w:pPr>
-      <w:r>
+        <w:t xml:space="preserve">, the more experience the </w:t>
+      </w:r>
+      <w:proofErr w:type="spellStart"/>
+      <w:r>
+        <w:t>hydrobot</w:t>
+      </w:r>
+      <w:proofErr w:type="spellEnd"/>
+      <w:r>
+        <w:t xml:space="preserve"> will gain.</w:t>
+      </w:r>
+    </w:p>
+    <w:p>
+      <w:pPr>
+        <w:jc w:val="both"/>
+      </w:pPr>
+    </w:p>
+    <w:p>
+      <w:pPr>
+        <w:jc w:val="both"/>
+        <w:rPr>
+          <w:sz w:val="28"/>
+        </w:rPr>
+      </w:pPr>
+      <w:r>
+        <w:rPr>
+          <w:sz w:val="28"/>
+        </w:rPr>
         <w:t>It’s so exciting! I want to start playing now!</w:t>
       </w:r>
     </w:p>
@@ -1052,16 +1564,34 @@
         <w:jc w:val="both"/>
       </w:pPr>
       <w:r>
-        <w:t>Music: Normal game play musics</w:t>
-      </w:r>
-    </w:p>
-    <w:p>
-      <w:pPr>
-        <w:jc w:val="both"/>
-      </w:pPr>
-      <w:r>
-        <w:t>Duration: 2-3 mins</w:t>
-      </w:r>
+        <w:t xml:space="preserve">Music: Normal </w:t>
+      </w:r>
+      <w:proofErr w:type="gramStart"/>
+      <w:r>
+        <w:t>game play</w:t>
+      </w:r>
+      <w:proofErr w:type="gramEnd"/>
+      <w:r>
+        <w:t xml:space="preserve"> </w:t>
+      </w:r>
+      <w:proofErr w:type="spellStart"/>
+      <w:r>
+        <w:t>musics</w:t>
+      </w:r>
+      <w:proofErr w:type="spellEnd"/>
+    </w:p>
+    <w:p>
+      <w:pPr>
+        <w:jc w:val="both"/>
+      </w:pPr>
+      <w:r>
+        <w:t xml:space="preserve">Duration: 2-3 </w:t>
+      </w:r>
+      <w:proofErr w:type="spellStart"/>
+      <w:r>
+        <w:t>mins</w:t>
+      </w:r>
+      <w:proofErr w:type="spellEnd"/>
     </w:p>
     <w:p>
       <w:pPr>
@@ -1095,7 +1625,28 @@
         <w:jc w:val="both"/>
       </w:pPr>
       <w:r>
-        <w:t>Video: Text appearing “Coming soon on PC. Brougt to you by Eager Beavers”. Credit rolling saying who is who, who does what, musics taken from where.</w:t>
+        <w:t xml:space="preserve">Video: Text appearing “Coming soon on PC. </w:t>
+      </w:r>
+      <w:proofErr w:type="spellStart"/>
+      <w:proofErr w:type="gramStart"/>
+      <w:r>
+        <w:t>Brougt</w:t>
+      </w:r>
+      <w:proofErr w:type="spellEnd"/>
+      <w:r>
+        <w:t xml:space="preserve"> to you by Eager Beavers”.</w:t>
+      </w:r>
+      <w:proofErr w:type="gramEnd"/>
+      <w:r>
+        <w:t xml:space="preserve"> Credit rolling saying who is who, who does what, </w:t>
+      </w:r>
+      <w:proofErr w:type="spellStart"/>
+      <w:r>
+        <w:t>musics</w:t>
+      </w:r>
+      <w:proofErr w:type="spellEnd"/>
+      <w:r>
+        <w:t xml:space="preserve"> taken from where.</w:t>
       </w:r>
     </w:p>
     <w:p>

</xml_diff>